<commit_message>
Restructuring of Thesis and label correctioin of images completed
</commit_message>
<xml_diff>
--- a/Documentations/Research Paper/Capstone Research Paper.docx
+++ b/Documentations/Research Paper/Capstone Research Paper.docx
@@ -184,14 +184,6 @@
         </w:rPr>
         <w:t xml:space="preserve">, </w:t>
       </w:r>
-      <w:r>
-        <w:rPr>
-          <w:sz w:val="16"/>
-          <w:szCs w:val="16"/>
-          <w:lang w:eastAsia="en-US"/>
-        </w:rPr>
-        <w:tab/>
-      </w:r>
       <w:hyperlink r:id="rId7" w:history="1">
         <w:r>
           <w:rPr>
@@ -249,16 +241,70 @@
           <w:szCs w:val="18"/>
           <w:lang w:eastAsia="en-US"/>
         </w:rPr>
-        <w:t xml:space="preserve">The project titled "Deep Supermarket: Transfer Learning Approach to Classify Indian Supermarket Products" intends to conduct a comparative analysis of different deep neural network models in order to effectively categorize Indian supermarket products. This will be achieved by employing both traditional and transfer learning (TL) techniques. The study centres on the necessity of precise product </w:t>
-      </w:r>
-      <w:r>
-        <w:rPr>
-          <w:rFonts w:ascii="Arial" w:hAnsi="Arial" w:cs="Arial"/>
-          <w:sz w:val="18"/>
-          <w:szCs w:val="18"/>
-          <w:lang w:eastAsia="en-US"/>
-        </w:rPr>
-        <w:t>classifier</w:t>
+        <w:t xml:space="preserve">The research </w:t>
+      </w:r>
+      <w:r>
+        <w:rPr>
+          <w:rFonts w:ascii="Arial" w:hAnsi="Arial" w:cs="Arial"/>
+          <w:sz w:val="18"/>
+          <w:szCs w:val="18"/>
+          <w:lang w:eastAsia="en-US"/>
+        </w:rPr>
+        <w:t xml:space="preserve">intends to </w:t>
+      </w:r>
+      <w:r>
+        <w:rPr>
+          <w:rFonts w:ascii="Arial" w:hAnsi="Arial" w:cs="Arial"/>
+          <w:sz w:val="18"/>
+          <w:szCs w:val="18"/>
+          <w:lang w:eastAsia="en-US"/>
+        </w:rPr>
+        <w:t xml:space="preserve">do a </w:t>
+      </w:r>
+      <w:r>
+        <w:rPr>
+          <w:rFonts w:ascii="Arial" w:hAnsi="Arial" w:cs="Arial"/>
+          <w:sz w:val="18"/>
+          <w:szCs w:val="18"/>
+          <w:lang w:eastAsia="en-US"/>
+        </w:rPr>
+        <w:t xml:space="preserve">comparative analysis of </w:t>
+      </w:r>
+      <w:r>
+        <w:rPr>
+          <w:rFonts w:ascii="Arial" w:hAnsi="Arial" w:cs="Arial"/>
+          <w:sz w:val="18"/>
+          <w:szCs w:val="18"/>
+          <w:lang w:eastAsia="en-US"/>
+        </w:rPr>
+        <w:t xml:space="preserve">the performance of </w:t>
+      </w:r>
+      <w:r>
+        <w:rPr>
+          <w:rFonts w:ascii="Arial" w:hAnsi="Arial" w:cs="Arial"/>
+          <w:sz w:val="18"/>
+          <w:szCs w:val="18"/>
+          <w:lang w:eastAsia="en-US"/>
+        </w:rPr>
+        <w:t xml:space="preserve">different deep neural network models in order to </w:t>
+      </w:r>
+      <w:r>
+        <w:rPr>
+          <w:rFonts w:ascii="Arial" w:hAnsi="Arial" w:cs="Arial"/>
+          <w:sz w:val="18"/>
+          <w:szCs w:val="18"/>
+          <w:lang w:eastAsia="en-US"/>
+        </w:rPr>
+        <w:t xml:space="preserve">identify an </w:t>
+      </w:r>
+      <w:r>
+        <w:rPr>
+          <w:rFonts w:ascii="Arial" w:hAnsi="Arial" w:cs="Arial"/>
+          <w:sz w:val="18"/>
+          <w:szCs w:val="18"/>
+          <w:lang w:eastAsia="en-US"/>
+        </w:rPr>
+        <w:t>effective</w:t>
       </w:r>
       <w:r>
         <w:rPr>
@@ -276,7 +322,7 @@
           <w:szCs w:val="18"/>
           <w:lang w:eastAsia="en-US"/>
         </w:rPr>
-        <w:t>that can identify Indian supermarket / grocery products for retail and self-checkout kiosks, as well as massive automated warehouse storages. The investigation revealed a dearth of image dataset specifically for Indian products, hence necessitating the creation of a customized image dataset (Indian Grocery Image dataset_v3). Initially, Convolutional Neural Network (CNN) and VGG19 models were developed, but their performance was suboptimal. Transfer learning techniques were employed, leveraging pre-trained (weights from ImageNet dataset) models like EfficientNetB7, InceptionResNetV2, DenseNet169, and DenseNet201. The transfer learning models significantly outperformed non-transfer learning models, with the InceptionResNetV2 and DenseNet family of DNN showing exceptional performance. Among the architectures, the DenseNet201 model showed the highest performance, with training accuracy of 99.36% and a validation accuracy of 80.47% making it the most optimal among them for the research problem of classifying Indian supermarket products.</w:t>
+        <w:t>categorize Indian supermarket products. This will be achieved by employing both traditional and transfer learning (TL) techniques. The investigation revealed a dearth of image dataset specifically for Indian products, hence necessitating the creation of a customized image dataset (Indian Grocery Image dataset_v3). Initially, Convolutional Neural Network (CNN) and VGG19 models were developed, but their performance was suboptimal. Transfer learning techniques were employed, leveraging pre-trained (weights from ImageNet dataset) models like EfficientNetB7, InceptionResNetV2, DenseNet169, and DenseNet201. The transfer learning models significantly outperformed non-transfer learning models, with the InceptionResNetV2 and DenseNet family of DNN showing exceptional performance. Among the architectures, the DenseNet201 model showed the highest performance, with training accuracy of 99.36% and a validation accuracy of 80.47% making it the most optimal among them for the research problem of classifying Indian supermarket products.</w:t>
       </w:r>
     </w:p>
     <w:p>
@@ -823,17 +869,7 @@
           <w:szCs w:val="18"/>
           <w:lang w:eastAsia="en-US"/>
         </w:rPr>
-        <w:t xml:space="preserve">Indian supermarket product </w:t>
-      </w:r>
-      <w:r>
-        <w:rPr>
-          <w:rFonts w:ascii="Arial" w:hAnsi="Arial" w:cs="Arial"/>
-          <w:sz w:val="18"/>
-          <w:szCs w:val="18"/>
-          <w:lang w:eastAsia="en-US"/>
-        </w:rPr>
-        <w:lastRenderedPageBreak/>
-        <w:t xml:space="preserve">classification accuracy, which will improve retail operations and customer experiences in the Indian </w:t>
+        <w:t xml:space="preserve">Indian supermarket product classification accuracy, which will improve retail operations and customer experiences in the Indian </w:t>
       </w:r>
       <w:r>
         <w:rPr>
@@ -900,6 +936,7 @@
           <w:szCs w:val="18"/>
           <w:lang w:eastAsia="en-US"/>
         </w:rPr>
+        <w:lastRenderedPageBreak/>
         <w:t>RELATED WORKS</w:t>
       </w:r>
     </w:p>
@@ -1667,17 +1704,7 @@
           <w:szCs w:val="18"/>
           <w:lang w:eastAsia="en-US"/>
         </w:rPr>
-        <w:t xml:space="preserve"> improved skin cancer classification by layering and fine-tuning the VGG16 model. The proposed framework optimises classification by integrating input dataset preparation, data augmentation, VGG16 feature extraction, and model fine-tuning. Experimental results show that the enhanced transfer learning approach classifies skin cancer with high training, testing, and validation accuracy. Comparing the proposed model </w:t>
-      </w:r>
-      <w:r>
-        <w:rPr>
-          <w:rFonts w:ascii="Arial" w:hAnsi="Arial" w:cs="Arial"/>
-          <w:sz w:val="18"/>
-          <w:szCs w:val="18"/>
-          <w:lang w:eastAsia="en-US"/>
-        </w:rPr>
-        <w:lastRenderedPageBreak/>
-        <w:t>to existing diagnostic methods confirms its superiority. This research improves automated skin cancer diagnosis systems and helps medical researchers and practitioners improve diagnostic tools.</w:t>
+        <w:t xml:space="preserve"> improved skin cancer classification by layering and fine-tuning the VGG16 model. The proposed framework optimises classification by integrating input dataset preparation, data augmentation, VGG16 feature extraction, and model fine-tuning. Experimental results show that the enhanced transfer learning approach classifies skin cancer with high training, testing, and validation accuracy. Comparing the proposed model to existing diagnostic methods confirms its superiority. This research improves automated skin cancer diagnosis systems and helps medical researchers and practitioners improve diagnostic tools.</w:t>
       </w:r>
     </w:p>
     <w:p>
@@ -1698,6 +1725,7 @@
           <w:szCs w:val="18"/>
           <w:lang w:eastAsia="en-US"/>
         </w:rPr>
+        <w:lastRenderedPageBreak/>
         <w:t>•</w:t>
       </w:r>
       <w:r>
@@ -8803,6 +8831,44 @@
 </a:theme>
 </file>
 
+<file path=word/webextensions/taskpanes.xml><?xml version="1.0" encoding="utf-8"?>
+<wetp:taskpanes xmlns:wetp="http://schemas.microsoft.com/office/webextensions/taskpanes/2010/11">
+  <wetp:taskpane dockstate="right" visibility="0" width="438" row="0">
+    <wetp:webextensionref xmlns:r="http://schemas.openxmlformats.org/officeDocument/2006/relationships" r:id="rId1"/>
+  </wetp:taskpane>
+  <wetp:taskpane dockstate="right" visibility="0" width="438" row="1">
+    <wetp:webextensionref xmlns:r="http://schemas.openxmlformats.org/officeDocument/2006/relationships" r:id="rId2"/>
+  </wetp:taskpane>
+</wetp:taskpanes>
+</file>
+
+<file path=word/webextensions/webextension1.xml><?xml version="1.0" encoding="utf-8"?>
+<we:webextension xmlns:we="http://schemas.microsoft.com/office/webextensions/webextension/2010/11" id="{0C920A0C-5DDD-406F-BAF2-7ED58FFF1D59}">
+  <we:reference id="wa104382081" version="1.55.1.0" store="en-US" storeType="OMEX"/>
+  <we:alternateReferences>
+    <we:reference id="WA104382081" version="1.55.1.0" store="WA104382081" storeType="OMEX"/>
+  </we:alternateReferences>
+  <we:properties>
+    <we:property name="MENDELEY_CITATIONS" value="[]"/>
+    <we:property name="MENDELEY_CITATIONS_STYLE" value="{&quot;id&quot;:&quot;https://www.zotero.org/styles/apa&quot;,&quot;title&quot;:&quot;American Psychological Association 7th edition&quot;,&quot;format&quot;:&quot;author-date&quot;,&quot;defaultLocale&quot;:null,&quot;isLocaleCodeValid&quot;:true}"/>
+  </we:properties>
+  <we:bindings/>
+  <we:snapshot xmlns:r="http://schemas.openxmlformats.org/officeDocument/2006/relationships"/>
+</we:webextension>
+</file>
+
+<file path=word/webextensions/webextension2.xml><?xml version="1.0" encoding="utf-8"?>
+<we:webextension xmlns:we="http://schemas.microsoft.com/office/webextensions/webextension/2010/11" id="{B8B615DA-8292-4A10-A7B3-713FD03BB114}">
+  <we:reference id="wa200000368" version="1.0.0.0" store="en-US" storeType="OMEX"/>
+  <we:alternateReferences>
+    <we:reference id="WA200000368" version="1.0.0.0" store="WA200000368" storeType="OMEX"/>
+  </we:alternateReferences>
+  <we:properties/>
+  <we:bindings/>
+  <we:snapshot xmlns:r="http://schemas.openxmlformats.org/officeDocument/2006/relationships"/>
+</we:webextension>
+</file>
+
 <file path=customXml/item1.xml><?xml version="1.0" encoding="utf-8"?>
 <b:Sources xmlns:b="http://schemas.openxmlformats.org/officeDocument/2006/bibliography" xmlns="http://schemas.openxmlformats.org/officeDocument/2006/bibliography" SelectedStyle="\APASixthEditionOfficeOnline.xsl" StyleName="APA" Version="6"/>
 </file>

</xml_diff>

<commit_message>
final push to repo. Shouldn't change the documents much after this
</commit_message>
<xml_diff>
--- a/Documentations/Research Paper/Capstone Research Paper.docx
+++ b/Documentations/Research Paper/Capstone Research Paper.docx
@@ -12809,9 +12809,9 @@
           <w:szCs w:val="24"/>
         </w:rPr>
         <w:drawing>
-          <wp:inline distT="0" distB="0" distL="0" distR="0" wp14:anchorId="7D753218" wp14:editId="5CB65509">
-            <wp:extent cx="2646680" cy="1980391"/>
-            <wp:effectExtent l="19050" t="19050" r="20320" b="20320"/>
+          <wp:inline distT="0" distB="0" distL="0" distR="0" wp14:anchorId="7D753218" wp14:editId="2FDA1999">
+            <wp:extent cx="2713990" cy="1906270"/>
+            <wp:effectExtent l="19050" t="19050" r="10160" b="17780"/>
             <wp:docPr id="351014182" name="Picture 5"/>
             <wp:cNvGraphicFramePr>
               <a:graphicFrameLocks xmlns:a="http://schemas.openxmlformats.org/drawingml/2006/main" noChangeAspect="1"/>
@@ -12820,7 +12820,7 @@
               <a:graphicData uri="http://schemas.openxmlformats.org/drawingml/2006/picture">
                 <pic:pic xmlns:pic="http://schemas.openxmlformats.org/drawingml/2006/picture">
                   <pic:nvPicPr>
-                    <pic:cNvPr id="351014182" name="Picture 351014182"/>
+                    <pic:cNvPr id="351014182" name="Picture 5"/>
                     <pic:cNvPicPr/>
                   </pic:nvPicPr>
                   <pic:blipFill>
@@ -12838,7 +12838,7 @@
                   <pic:spPr>
                     <a:xfrm>
                       <a:off x="0" y="0"/>
-                      <a:ext cx="2714587" cy="2031203"/>
+                      <a:ext cx="2713990" cy="1906270"/>
                     </a:xfrm>
                     <a:prstGeom prst="rect">
                       <a:avLst/>
@@ -13051,9 +13051,9 @@
           <w:szCs w:val="24"/>
         </w:rPr>
         <w:drawing>
-          <wp:inline distT="0" distB="0" distL="0" distR="0" wp14:anchorId="38C76B50" wp14:editId="0EBD0A5C">
-            <wp:extent cx="2618263" cy="1979930"/>
-            <wp:effectExtent l="19050" t="19050" r="10795" b="20320"/>
+          <wp:inline distT="0" distB="0" distL="0" distR="0" wp14:anchorId="38C76B50" wp14:editId="3375235B">
+            <wp:extent cx="2649855" cy="1906270"/>
+            <wp:effectExtent l="19050" t="19050" r="17145" b="17780"/>
             <wp:docPr id="1725904297" name="Picture 3"/>
             <wp:cNvGraphicFramePr>
               <a:graphicFrameLocks xmlns:a="http://schemas.openxmlformats.org/drawingml/2006/main" noChangeAspect="1"/>
@@ -13062,7 +13062,7 @@
               <a:graphicData uri="http://schemas.openxmlformats.org/drawingml/2006/picture">
                 <pic:pic xmlns:pic="http://schemas.openxmlformats.org/drawingml/2006/picture">
                   <pic:nvPicPr>
-                    <pic:cNvPr id="1725904297" name="Picture 1725904297"/>
+                    <pic:cNvPr id="1725904297" name="Picture 3"/>
                     <pic:cNvPicPr/>
                   </pic:nvPicPr>
                   <pic:blipFill>
@@ -13080,7 +13080,7 @@
                   <pic:spPr>
                     <a:xfrm>
                       <a:off x="0" y="0"/>
-                      <a:ext cx="2650634" cy="2004409"/>
+                      <a:ext cx="2649855" cy="1906270"/>
                     </a:xfrm>
                     <a:prstGeom prst="rect">
                       <a:avLst/>
@@ -13298,9 +13298,9 @@
           <w:szCs w:val="24"/>
         </w:rPr>
         <w:drawing>
-          <wp:inline distT="0" distB="0" distL="0" distR="0" wp14:anchorId="43077912" wp14:editId="5692D0AD">
-            <wp:extent cx="2687525" cy="1998980"/>
-            <wp:effectExtent l="19050" t="19050" r="17780" b="20320"/>
+          <wp:inline distT="0" distB="0" distL="0" distR="0" wp14:anchorId="43077912" wp14:editId="0EA38D6C">
+            <wp:extent cx="2716432" cy="1936750"/>
+            <wp:effectExtent l="19050" t="19050" r="27305" b="25400"/>
             <wp:docPr id="1437002996" name="Picture 6"/>
             <wp:cNvGraphicFramePr>
               <a:graphicFrameLocks xmlns:a="http://schemas.openxmlformats.org/drawingml/2006/main" noChangeAspect="1"/>
@@ -13309,7 +13309,7 @@
               <a:graphicData uri="http://schemas.openxmlformats.org/drawingml/2006/picture">
                 <pic:pic xmlns:pic="http://schemas.openxmlformats.org/drawingml/2006/picture">
                   <pic:nvPicPr>
-                    <pic:cNvPr id="1437002996" name="Picture 1437002996"/>
+                    <pic:cNvPr id="1437002996" name="Picture 6"/>
                     <pic:cNvPicPr/>
                   </pic:nvPicPr>
                   <pic:blipFill>
@@ -13327,7 +13327,7 @@
                   <pic:spPr>
                     <a:xfrm>
                       <a:off x="0" y="0"/>
-                      <a:ext cx="2716606" cy="2020611"/>
+                      <a:ext cx="2728986" cy="1945701"/>
                     </a:xfrm>
                     <a:prstGeom prst="rect">
                       <a:avLst/>
@@ -13529,36 +13529,19 @@
     </w:p>
     <w:p>
       <w:pPr>
+        <w:keepNext/>
+        <w:spacing w:after="0"/>
+      </w:pPr>
+      <w:r>
         <w:rPr>
           <w:noProof/>
           <w:sz w:val="24"/>
           <w:szCs w:val="24"/>
         </w:rPr>
-      </w:pPr>
-      <w:r>
-        <w:rPr>
-          <w:noProof/>
-          <w:sz w:val="24"/>
-          <w:szCs w:val="24"/>
-        </w:rPr>
-        <w:t xml:space="preserve"> </w:t>
-      </w:r>
-    </w:p>
-    <w:p>
-      <w:pPr>
-        <w:keepNext/>
-        <w:spacing w:after="0"/>
-      </w:pPr>
-      <w:r>
-        <w:rPr>
-          <w:noProof/>
-          <w:sz w:val="24"/>
-          <w:szCs w:val="24"/>
-        </w:rPr>
         <w:drawing>
-          <wp:inline distT="0" distB="0" distL="0" distR="0" wp14:anchorId="288031A6" wp14:editId="673C1849">
-            <wp:extent cx="2618105" cy="1999038"/>
-            <wp:effectExtent l="19050" t="19050" r="10795" b="20320"/>
+          <wp:inline distT="0" distB="0" distL="0" distR="0" wp14:anchorId="288031A6" wp14:editId="04E6359D">
+            <wp:extent cx="2633980" cy="1925018"/>
+            <wp:effectExtent l="19050" t="19050" r="13970" b="18415"/>
             <wp:docPr id="1735162131" name="Picture 4"/>
             <wp:cNvGraphicFramePr>
               <a:graphicFrameLocks xmlns:a="http://schemas.openxmlformats.org/drawingml/2006/main" noChangeAspect="1"/>
@@ -13567,7 +13550,7 @@
               <a:graphicData uri="http://schemas.openxmlformats.org/drawingml/2006/picture">
                 <pic:pic xmlns:pic="http://schemas.openxmlformats.org/drawingml/2006/picture">
                   <pic:nvPicPr>
-                    <pic:cNvPr id="1735162131" name="Picture 1735162131"/>
+                    <pic:cNvPr id="1735162131" name="Picture 4"/>
                     <pic:cNvPicPr/>
                   </pic:nvPicPr>
                   <pic:blipFill>
@@ -13585,7 +13568,7 @@
                   <pic:spPr>
                     <a:xfrm>
                       <a:off x="0" y="0"/>
-                      <a:ext cx="2635167" cy="2012065"/>
+                      <a:ext cx="2646822" cy="1934404"/>
                     </a:xfrm>
                     <a:prstGeom prst="rect">
                       <a:avLst/>
@@ -14754,7 +14737,6 @@
                 <w:sz w:val="18"/>
                 <w:szCs w:val="18"/>
               </w:rPr>
-              <w:lastRenderedPageBreak/>
               <w:t>DenseNet169</w:t>
             </w:r>
           </w:p>
@@ -15000,6 +14982,7 @@
           <w:sz w:val="18"/>
           <w:szCs w:val="18"/>
         </w:rPr>
+        <w:lastRenderedPageBreak/>
         <w:t>CONCLUSION</w:t>
       </w:r>
     </w:p>
@@ -15940,23 +15923,7 @@
           <w:sz w:val="18"/>
           <w:szCs w:val="18"/>
         </w:rPr>
-        <w:t>onceived of the presented idea</w:t>
-      </w:r>
-      <w:r>
-        <w:rPr>
-          <w:rFonts w:ascii="Arial" w:hAnsi="Arial" w:cs="Arial"/>
-          <w:sz w:val="18"/>
-          <w:szCs w:val="18"/>
-        </w:rPr>
-        <w:t xml:space="preserve"> and developed the methodology and proposed system. Author </w:t>
-      </w:r>
-      <w:r>
-        <w:rPr>
-          <w:rFonts w:ascii="Arial" w:hAnsi="Arial" w:cs="Arial"/>
-          <w:sz w:val="18"/>
-          <w:szCs w:val="18"/>
-        </w:rPr>
-        <w:t>Noel Jeygar Robert</w:t>
+        <w:t>onceived of the presented idea and developed the methodology and proposed system. Author Noel Jeygar Robert</w:t>
       </w:r>
       <w:r>
         <w:rPr>
@@ -15972,39 +15939,7 @@
           <w:sz w:val="18"/>
           <w:szCs w:val="18"/>
         </w:rPr>
-        <w:t xml:space="preserve"> </w:t>
-      </w:r>
-      <w:r>
-        <w:rPr>
-          <w:rFonts w:ascii="Arial" w:hAnsi="Arial" w:cs="Arial"/>
-          <w:sz w:val="18"/>
-          <w:szCs w:val="18"/>
-        </w:rPr>
-        <w:t xml:space="preserve">verified the analytical methods </w:t>
-      </w:r>
-      <w:r>
-        <w:rPr>
-          <w:rFonts w:ascii="Arial" w:hAnsi="Arial" w:cs="Arial"/>
-          <w:sz w:val="18"/>
-          <w:szCs w:val="18"/>
-        </w:rPr>
-        <w:t xml:space="preserve">and supervised the findings of this work. </w:t>
-      </w:r>
-      <w:r>
-        <w:rPr>
-          <w:rFonts w:ascii="Arial" w:hAnsi="Arial" w:cs="Arial"/>
-          <w:sz w:val="18"/>
-          <w:szCs w:val="18"/>
-        </w:rPr>
-        <w:t>Both</w:t>
-      </w:r>
-      <w:r>
-        <w:rPr>
-          <w:rFonts w:ascii="Arial" w:hAnsi="Arial" w:cs="Arial"/>
-          <w:sz w:val="18"/>
-          <w:szCs w:val="18"/>
-        </w:rPr>
-        <w:t xml:space="preserve"> authors discussed the results and contributed to the final manuscript.</w:t>
+        <w:t xml:space="preserve"> verified the analytical methods and supervised the findings of this work. Both authors discussed the results and contributed to the final manuscript.</w:t>
       </w:r>
     </w:p>
     <w:p>

</xml_diff>